<commit_message>
Setup Git, configure app.js and app.php, install Font-Awesome and setup Mailtrap (except Forgot Password)
</commit_message>
<xml_diff>
--- a/WGA5.docx
+++ b/WGA5.docx
@@ -35,6 +35,14 @@
     <w:p>
       <w:pPr>
         <w:pStyle w:val="TOC1"/>
+        <w:rPr>
+          <w:rFonts w:asciiTheme="minorHAnsi" w:eastAsiaTheme="minorEastAsia" w:hAnsiTheme="minorHAnsi" w:cstheme="minorBidi"/>
+          <w:bCs w:val="0"/>
+          <w:noProof/>
+          <w:sz w:val="22"/>
+          <w:szCs w:val="22"/>
+          <w:lang w:eastAsia="en-AU"/>
+        </w:rPr>
       </w:pPr>
       <w:r>
         <w:lastRenderedPageBreak/>
@@ -46,7 +54,7 @@
       <w:r>
         <w:fldChar w:fldCharType="separate"/>
       </w:r>
-      <w:hyperlink w:anchor="_Toc506448084" w:history="1">
+      <w:hyperlink w:anchor="_Toc506556795" w:history="1">
         <w:r>
           <w:rPr>
             <w:rStyle w:val="Hyperlink"/>
@@ -73,7 +81,7 @@
             <w:noProof/>
             <w:webHidden/>
           </w:rPr>
-          <w:instrText xml:space="preserve"> PAGEREF _Toc506448084 \h </w:instrText>
+          <w:instrText xml:space="preserve"> PAGEREF _Toc506556795 \h </w:instrText>
         </w:r>
         <w:r>
           <w:rPr>
@@ -109,12 +117,14 @@
         <w:pStyle w:val="TOC1"/>
         <w:rPr>
           <w:rFonts w:asciiTheme="minorHAnsi" w:eastAsiaTheme="minorEastAsia" w:hAnsiTheme="minorHAnsi" w:cstheme="minorBidi"/>
+          <w:bCs w:val="0"/>
           <w:noProof/>
+          <w:sz w:val="22"/>
           <w:szCs w:val="22"/>
           <w:lang w:eastAsia="en-AU"/>
         </w:rPr>
       </w:pPr>
-      <w:hyperlink w:anchor="_Toc506448085" w:history="1">
+      <w:hyperlink w:anchor="_Toc506556796" w:history="1">
         <w:r>
           <w:rPr>
             <w:rStyle w:val="Hyperlink"/>
@@ -141,7 +151,7 @@
             <w:noProof/>
             <w:webHidden/>
           </w:rPr>
-          <w:instrText xml:space="preserve"> PAGEREF _Toc506448085 \h </w:instrText>
+          <w:instrText xml:space="preserve"> PAGEREF _Toc506556796 \h </w:instrText>
         </w:r>
         <w:r>
           <w:rPr>
@@ -177,12 +187,14 @@
         <w:pStyle w:val="TOC1"/>
         <w:rPr>
           <w:rFonts w:asciiTheme="minorHAnsi" w:eastAsiaTheme="minorEastAsia" w:hAnsiTheme="minorHAnsi" w:cstheme="minorBidi"/>
+          <w:bCs w:val="0"/>
           <w:noProof/>
+          <w:sz w:val="22"/>
           <w:szCs w:val="22"/>
           <w:lang w:eastAsia="en-AU"/>
         </w:rPr>
       </w:pPr>
-      <w:hyperlink w:anchor="_Toc506448086" w:history="1">
+      <w:hyperlink w:anchor="_Toc506556797" w:history="1">
         <w:r>
           <w:rPr>
             <w:rStyle w:val="Hyperlink"/>
@@ -209,7 +221,7 @@
             <w:noProof/>
             <w:webHidden/>
           </w:rPr>
-          <w:instrText xml:space="preserve"> PAGEREF _Toc506448086 \h </w:instrText>
+          <w:instrText xml:space="preserve"> PAGEREF _Toc506556797 \h </w:instrText>
         </w:r>
         <w:r>
           <w:rPr>
@@ -245,12 +257,14 @@
         <w:pStyle w:val="TOC1"/>
         <w:rPr>
           <w:rFonts w:asciiTheme="minorHAnsi" w:eastAsiaTheme="minorEastAsia" w:hAnsiTheme="minorHAnsi" w:cstheme="minorBidi"/>
+          <w:bCs w:val="0"/>
           <w:noProof/>
+          <w:sz w:val="22"/>
           <w:szCs w:val="22"/>
           <w:lang w:eastAsia="en-AU"/>
         </w:rPr>
       </w:pPr>
-      <w:hyperlink w:anchor="_Toc506448087" w:history="1">
+      <w:hyperlink w:anchor="_Toc506556798" w:history="1">
         <w:r>
           <w:rPr>
             <w:rStyle w:val="Hyperlink"/>
@@ -277,7 +291,7 @@
             <w:noProof/>
             <w:webHidden/>
           </w:rPr>
-          <w:instrText xml:space="preserve"> PAGEREF _Toc506448087 \h </w:instrText>
+          <w:instrText xml:space="preserve"> PAGEREF _Toc506556798 \h </w:instrText>
         </w:r>
         <w:r>
           <w:rPr>
@@ -298,6 +312,638 @@
             <w:webHidden/>
           </w:rPr>
           <w:t>4</w:t>
+        </w:r>
+        <w:r>
+          <w:rPr>
+            <w:noProof/>
+            <w:webHidden/>
+          </w:rPr>
+          <w:fldChar w:fldCharType="end"/>
+        </w:r>
+      </w:hyperlink>
+    </w:p>
+    <w:p>
+      <w:pPr>
+        <w:pStyle w:val="TOC1"/>
+        <w:rPr>
+          <w:rFonts w:asciiTheme="minorHAnsi" w:eastAsiaTheme="minorEastAsia" w:hAnsiTheme="minorHAnsi" w:cstheme="minorBidi"/>
+          <w:bCs w:val="0"/>
+          <w:noProof/>
+          <w:sz w:val="22"/>
+          <w:szCs w:val="22"/>
+          <w:lang w:eastAsia="en-AU"/>
+        </w:rPr>
+      </w:pPr>
+      <w:hyperlink w:anchor="_Toc506556799" w:history="1">
+        <w:r>
+          <w:rPr>
+            <w:rStyle w:val="Hyperlink"/>
+            <w:rFonts w:asciiTheme="majorHAnsi" w:eastAsiaTheme="majorEastAsia" w:hAnsiTheme="majorHAnsi" w:cstheme="majorBidi"/>
+            <w:b/>
+            <w:noProof/>
+          </w:rPr>
+          <w:t>Tab Title</w:t>
+        </w:r>
+        <w:r>
+          <w:rPr>
+            <w:noProof/>
+            <w:webHidden/>
+          </w:rPr>
+          <w:tab/>
+        </w:r>
+        <w:r>
+          <w:rPr>
+            <w:noProof/>
+            <w:webHidden/>
+          </w:rPr>
+          <w:fldChar w:fldCharType="begin"/>
+        </w:r>
+        <w:r>
+          <w:rPr>
+            <w:noProof/>
+            <w:webHidden/>
+          </w:rPr>
+          <w:instrText xml:space="preserve"> PAGEREF _Toc506556799 \h </w:instrText>
+        </w:r>
+        <w:r>
+          <w:rPr>
+            <w:noProof/>
+            <w:webHidden/>
+          </w:rPr>
+        </w:r>
+        <w:r>
+          <w:rPr>
+            <w:noProof/>
+            <w:webHidden/>
+          </w:rPr>
+          <w:fldChar w:fldCharType="separate"/>
+        </w:r>
+        <w:r>
+          <w:rPr>
+            <w:noProof/>
+            <w:webHidden/>
+          </w:rPr>
+          <w:t>5</w:t>
+        </w:r>
+        <w:r>
+          <w:rPr>
+            <w:noProof/>
+            <w:webHidden/>
+          </w:rPr>
+          <w:fldChar w:fldCharType="end"/>
+        </w:r>
+      </w:hyperlink>
+    </w:p>
+    <w:p>
+      <w:pPr>
+        <w:pStyle w:val="TOC1"/>
+        <w:rPr>
+          <w:rFonts w:asciiTheme="minorHAnsi" w:eastAsiaTheme="minorEastAsia" w:hAnsiTheme="minorHAnsi" w:cstheme="minorBidi"/>
+          <w:bCs w:val="0"/>
+          <w:noProof/>
+          <w:sz w:val="22"/>
+          <w:szCs w:val="22"/>
+          <w:lang w:eastAsia="en-AU"/>
+        </w:rPr>
+      </w:pPr>
+      <w:hyperlink w:anchor="_Toc506556800" w:history="1">
+        <w:r>
+          <w:rPr>
+            <w:rStyle w:val="Hyperlink"/>
+            <w:noProof/>
+          </w:rPr>
+          <w:t>Tab Titles using Sections</w:t>
+        </w:r>
+        <w:r>
+          <w:rPr>
+            <w:noProof/>
+            <w:webHidden/>
+          </w:rPr>
+          <w:tab/>
+        </w:r>
+        <w:r>
+          <w:rPr>
+            <w:noProof/>
+            <w:webHidden/>
+          </w:rPr>
+          <w:fldChar w:fldCharType="begin"/>
+        </w:r>
+        <w:r>
+          <w:rPr>
+            <w:noProof/>
+            <w:webHidden/>
+          </w:rPr>
+          <w:instrText xml:space="preserve"> PAGEREF _Toc506556800 \h </w:instrText>
+        </w:r>
+        <w:r>
+          <w:rPr>
+            <w:noProof/>
+            <w:webHidden/>
+          </w:rPr>
+        </w:r>
+        <w:r>
+          <w:rPr>
+            <w:noProof/>
+            <w:webHidden/>
+          </w:rPr>
+          <w:fldChar w:fldCharType="separate"/>
+        </w:r>
+        <w:r>
+          <w:rPr>
+            <w:noProof/>
+            <w:webHidden/>
+          </w:rPr>
+          <w:t>6</w:t>
+        </w:r>
+        <w:r>
+          <w:rPr>
+            <w:noProof/>
+            <w:webHidden/>
+          </w:rPr>
+          <w:fldChar w:fldCharType="end"/>
+        </w:r>
+      </w:hyperlink>
+    </w:p>
+    <w:p>
+      <w:pPr>
+        <w:pStyle w:val="TOC1"/>
+        <w:rPr>
+          <w:rFonts w:asciiTheme="minorHAnsi" w:eastAsiaTheme="minorEastAsia" w:hAnsiTheme="minorHAnsi" w:cstheme="minorBidi"/>
+          <w:bCs w:val="0"/>
+          <w:noProof/>
+          <w:sz w:val="22"/>
+          <w:szCs w:val="22"/>
+          <w:lang w:eastAsia="en-AU"/>
+        </w:rPr>
+      </w:pPr>
+      <w:hyperlink w:anchor="_Toc506556801" w:history="1">
+        <w:r>
+          <w:rPr>
+            <w:rStyle w:val="Hyperlink"/>
+            <w:noProof/>
+          </w:rPr>
+          <w:t>Pages Controller for Welcome and Blog List</w:t>
+        </w:r>
+        <w:r>
+          <w:rPr>
+            <w:noProof/>
+            <w:webHidden/>
+          </w:rPr>
+          <w:tab/>
+        </w:r>
+        <w:r>
+          <w:rPr>
+            <w:noProof/>
+            <w:webHidden/>
+          </w:rPr>
+          <w:fldChar w:fldCharType="begin"/>
+        </w:r>
+        <w:r>
+          <w:rPr>
+            <w:noProof/>
+            <w:webHidden/>
+          </w:rPr>
+          <w:instrText xml:space="preserve"> PAGEREF _Toc506556801 \h </w:instrText>
+        </w:r>
+        <w:r>
+          <w:rPr>
+            <w:noProof/>
+            <w:webHidden/>
+          </w:rPr>
+        </w:r>
+        <w:r>
+          <w:rPr>
+            <w:noProof/>
+            <w:webHidden/>
+          </w:rPr>
+          <w:fldChar w:fldCharType="separate"/>
+        </w:r>
+        <w:r>
+          <w:rPr>
+            <w:noProof/>
+            <w:webHidden/>
+          </w:rPr>
+          <w:t>7</w:t>
+        </w:r>
+        <w:r>
+          <w:rPr>
+            <w:noProof/>
+            <w:webHidden/>
+          </w:rPr>
+          <w:fldChar w:fldCharType="end"/>
+        </w:r>
+      </w:hyperlink>
+    </w:p>
+    <w:p>
+      <w:pPr>
+        <w:pStyle w:val="TOC1"/>
+        <w:rPr>
+          <w:rFonts w:asciiTheme="minorHAnsi" w:eastAsiaTheme="minorEastAsia" w:hAnsiTheme="minorHAnsi" w:cstheme="minorBidi"/>
+          <w:bCs w:val="0"/>
+          <w:noProof/>
+          <w:sz w:val="22"/>
+          <w:szCs w:val="22"/>
+          <w:lang w:eastAsia="en-AU"/>
+        </w:rPr>
+      </w:pPr>
+      <w:hyperlink w:anchor="_Toc506556802" w:history="1">
+        <w:r>
+          <w:rPr>
+            <w:rStyle w:val="Hyperlink"/>
+            <w:noProof/>
+          </w:rPr>
+          <w:t>Setup Git</w:t>
+        </w:r>
+        <w:r>
+          <w:rPr>
+            <w:noProof/>
+            <w:webHidden/>
+          </w:rPr>
+          <w:tab/>
+        </w:r>
+        <w:r>
+          <w:rPr>
+            <w:noProof/>
+            <w:webHidden/>
+          </w:rPr>
+          <w:fldChar w:fldCharType="begin"/>
+        </w:r>
+        <w:r>
+          <w:rPr>
+            <w:noProof/>
+            <w:webHidden/>
+          </w:rPr>
+          <w:instrText xml:space="preserve"> PAGEREF _Toc506556802 \h </w:instrText>
+        </w:r>
+        <w:r>
+          <w:rPr>
+            <w:noProof/>
+            <w:webHidden/>
+          </w:rPr>
+        </w:r>
+        <w:r>
+          <w:rPr>
+            <w:noProof/>
+            <w:webHidden/>
+          </w:rPr>
+          <w:fldChar w:fldCharType="separate"/>
+        </w:r>
+        <w:r>
+          <w:rPr>
+            <w:noProof/>
+            <w:webHidden/>
+          </w:rPr>
+          <w:t>8</w:t>
+        </w:r>
+        <w:r>
+          <w:rPr>
+            <w:noProof/>
+            <w:webHidden/>
+          </w:rPr>
+          <w:fldChar w:fldCharType="end"/>
+        </w:r>
+      </w:hyperlink>
+    </w:p>
+    <w:p>
+      <w:pPr>
+        <w:pStyle w:val="TOC1"/>
+        <w:rPr>
+          <w:rFonts w:asciiTheme="minorHAnsi" w:eastAsiaTheme="minorEastAsia" w:hAnsiTheme="minorHAnsi" w:cstheme="minorBidi"/>
+          <w:bCs w:val="0"/>
+          <w:noProof/>
+          <w:sz w:val="22"/>
+          <w:szCs w:val="22"/>
+          <w:lang w:eastAsia="en-AU"/>
+        </w:rPr>
+      </w:pPr>
+      <w:hyperlink w:anchor="_Toc506556803" w:history="1">
+        <w:r>
+          <w:rPr>
+            <w:rStyle w:val="Hyperlink"/>
+            <w:noProof/>
+          </w:rPr>
+          <w:t>Comment Out Vue Const App</w:t>
+        </w:r>
+        <w:r>
+          <w:rPr>
+            <w:noProof/>
+            <w:webHidden/>
+          </w:rPr>
+          <w:tab/>
+        </w:r>
+        <w:r>
+          <w:rPr>
+            <w:noProof/>
+            <w:webHidden/>
+          </w:rPr>
+          <w:fldChar w:fldCharType="begin"/>
+        </w:r>
+        <w:r>
+          <w:rPr>
+            <w:noProof/>
+            <w:webHidden/>
+          </w:rPr>
+          <w:instrText xml:space="preserve"> PAGEREF _Toc506556803 \h </w:instrText>
+        </w:r>
+        <w:r>
+          <w:rPr>
+            <w:noProof/>
+            <w:webHidden/>
+          </w:rPr>
+        </w:r>
+        <w:r>
+          <w:rPr>
+            <w:noProof/>
+            <w:webHidden/>
+          </w:rPr>
+          <w:fldChar w:fldCharType="separate"/>
+        </w:r>
+        <w:r>
+          <w:rPr>
+            <w:noProof/>
+            <w:webHidden/>
+          </w:rPr>
+          <w:t>8</w:t>
+        </w:r>
+        <w:r>
+          <w:rPr>
+            <w:noProof/>
+            <w:webHidden/>
+          </w:rPr>
+          <w:fldChar w:fldCharType="end"/>
+        </w:r>
+      </w:hyperlink>
+    </w:p>
+    <w:p>
+      <w:pPr>
+        <w:pStyle w:val="TOC1"/>
+        <w:rPr>
+          <w:rFonts w:asciiTheme="minorHAnsi" w:eastAsiaTheme="minorEastAsia" w:hAnsiTheme="minorHAnsi" w:cstheme="minorBidi"/>
+          <w:bCs w:val="0"/>
+          <w:noProof/>
+          <w:sz w:val="22"/>
+          <w:szCs w:val="22"/>
+          <w:lang w:eastAsia="en-AU"/>
+        </w:rPr>
+      </w:pPr>
+      <w:hyperlink w:anchor="_Toc506556804" w:history="1">
+        <w:r>
+          <w:rPr>
+            <w:rStyle w:val="Hyperlink"/>
+            <w:noProof/>
+          </w:rPr>
+          <w:t>Install Font-Awesome</w:t>
+        </w:r>
+        <w:r>
+          <w:rPr>
+            <w:noProof/>
+            <w:webHidden/>
+          </w:rPr>
+          <w:tab/>
+        </w:r>
+        <w:r>
+          <w:rPr>
+            <w:noProof/>
+            <w:webHidden/>
+          </w:rPr>
+          <w:fldChar w:fldCharType="begin"/>
+        </w:r>
+        <w:r>
+          <w:rPr>
+            <w:noProof/>
+            <w:webHidden/>
+          </w:rPr>
+          <w:instrText xml:space="preserve"> PAGEREF _Toc506556804 \h </w:instrText>
+        </w:r>
+        <w:r>
+          <w:rPr>
+            <w:noProof/>
+            <w:webHidden/>
+          </w:rPr>
+        </w:r>
+        <w:r>
+          <w:rPr>
+            <w:noProof/>
+            <w:webHidden/>
+          </w:rPr>
+          <w:fldChar w:fldCharType="separate"/>
+        </w:r>
+        <w:r>
+          <w:rPr>
+            <w:noProof/>
+            <w:webHidden/>
+          </w:rPr>
+          <w:t>8</w:t>
+        </w:r>
+        <w:r>
+          <w:rPr>
+            <w:noProof/>
+            <w:webHidden/>
+          </w:rPr>
+          <w:fldChar w:fldCharType="end"/>
+        </w:r>
+      </w:hyperlink>
+    </w:p>
+    <w:p>
+      <w:pPr>
+        <w:pStyle w:val="TOC1"/>
+        <w:rPr>
+          <w:rFonts w:asciiTheme="minorHAnsi" w:eastAsiaTheme="minorEastAsia" w:hAnsiTheme="minorHAnsi" w:cstheme="minorBidi"/>
+          <w:bCs w:val="0"/>
+          <w:noProof/>
+          <w:sz w:val="22"/>
+          <w:szCs w:val="22"/>
+          <w:lang w:eastAsia="en-AU"/>
+        </w:rPr>
+      </w:pPr>
+      <w:hyperlink w:anchor="_Toc506556805" w:history="1">
+        <w:r>
+          <w:rPr>
+            <w:rStyle w:val="Hyperlink"/>
+            <w:noProof/>
+          </w:rPr>
+          <w:t>Set Time Zone</w:t>
+        </w:r>
+        <w:r>
+          <w:rPr>
+            <w:noProof/>
+            <w:webHidden/>
+          </w:rPr>
+          <w:tab/>
+        </w:r>
+        <w:r>
+          <w:rPr>
+            <w:noProof/>
+            <w:webHidden/>
+          </w:rPr>
+          <w:fldChar w:fldCharType="begin"/>
+        </w:r>
+        <w:r>
+          <w:rPr>
+            <w:noProof/>
+            <w:webHidden/>
+          </w:rPr>
+          <w:instrText xml:space="preserve"> PAGEREF _Toc506556805 \h </w:instrText>
+        </w:r>
+        <w:r>
+          <w:rPr>
+            <w:noProof/>
+            <w:webHidden/>
+          </w:rPr>
+        </w:r>
+        <w:r>
+          <w:rPr>
+            <w:noProof/>
+            <w:webHidden/>
+          </w:rPr>
+          <w:fldChar w:fldCharType="separate"/>
+        </w:r>
+        <w:r>
+          <w:rPr>
+            <w:noProof/>
+            <w:webHidden/>
+          </w:rPr>
+          <w:t>9</w:t>
+        </w:r>
+        <w:r>
+          <w:rPr>
+            <w:noProof/>
+            <w:webHidden/>
+          </w:rPr>
+          <w:fldChar w:fldCharType="end"/>
+        </w:r>
+      </w:hyperlink>
+    </w:p>
+    <w:p>
+      <w:pPr>
+        <w:pStyle w:val="TOC1"/>
+        <w:rPr>
+          <w:rFonts w:asciiTheme="minorHAnsi" w:eastAsiaTheme="minorEastAsia" w:hAnsiTheme="minorHAnsi" w:cstheme="minorBidi"/>
+          <w:bCs w:val="0"/>
+          <w:noProof/>
+          <w:sz w:val="22"/>
+          <w:szCs w:val="22"/>
+          <w:lang w:eastAsia="en-AU"/>
+        </w:rPr>
+      </w:pPr>
+      <w:hyperlink w:anchor="_Toc506556806" w:history="1">
+        <w:r>
+          <w:rPr>
+            <w:rStyle w:val="Hyperlink"/>
+            <w:noProof/>
+          </w:rPr>
+          <w:t>Set Mailtrap</w:t>
+        </w:r>
+        <w:r>
+          <w:rPr>
+            <w:noProof/>
+            <w:webHidden/>
+          </w:rPr>
+          <w:tab/>
+        </w:r>
+        <w:r>
+          <w:rPr>
+            <w:noProof/>
+            <w:webHidden/>
+          </w:rPr>
+          <w:fldChar w:fldCharType="begin"/>
+        </w:r>
+        <w:r>
+          <w:rPr>
+            <w:noProof/>
+            <w:webHidden/>
+          </w:rPr>
+          <w:instrText xml:space="preserve"> PAGEREF _Toc506556806 \h </w:instrText>
+        </w:r>
+        <w:r>
+          <w:rPr>
+            <w:noProof/>
+            <w:webHidden/>
+          </w:rPr>
+        </w:r>
+        <w:r>
+          <w:rPr>
+            <w:noProof/>
+            <w:webHidden/>
+          </w:rPr>
+          <w:fldChar w:fldCharType="separate"/>
+        </w:r>
+        <w:r>
+          <w:rPr>
+            <w:noProof/>
+            <w:webHidden/>
+          </w:rPr>
+          <w:t>9</w:t>
+        </w:r>
+        <w:r>
+          <w:rPr>
+            <w:noProof/>
+            <w:webHidden/>
+          </w:rPr>
+          <w:fldChar w:fldCharType="end"/>
+        </w:r>
+      </w:hyperlink>
+    </w:p>
+    <w:p>
+      <w:pPr>
+        <w:pStyle w:val="TOC1"/>
+        <w:rPr>
+          <w:rFonts w:asciiTheme="minorHAnsi" w:eastAsiaTheme="minorEastAsia" w:hAnsiTheme="minorHAnsi" w:cstheme="minorBidi"/>
+          <w:bCs w:val="0"/>
+          <w:noProof/>
+          <w:sz w:val="22"/>
+          <w:szCs w:val="22"/>
+          <w:lang w:eastAsia="en-AU"/>
+        </w:rPr>
+      </w:pPr>
+      <w:hyperlink w:anchor="_Toc506556807" w:history="1">
+        <w:r>
+          <w:rPr>
+            <w:rStyle w:val="Hyperlink"/>
+            <w:noProof/>
+          </w:rPr>
+          <w:t>Production</w:t>
+        </w:r>
+        <w:r>
+          <w:rPr>
+            <w:noProof/>
+            <w:webHidden/>
+          </w:rPr>
+          <w:tab/>
+        </w:r>
+        <w:r>
+          <w:rPr>
+            <w:noProof/>
+            <w:webHidden/>
+          </w:rPr>
+          <w:fldChar w:fldCharType="begin"/>
+        </w:r>
+        <w:r>
+          <w:rPr>
+            <w:noProof/>
+            <w:webHidden/>
+          </w:rPr>
+          <w:instrText xml:space="preserve"> PAGEREF _Toc506556807 \h </w:instrText>
+        </w:r>
+        <w:r>
+          <w:rPr>
+            <w:noProof/>
+            <w:webHidden/>
+          </w:rPr>
+        </w:r>
+        <w:r>
+          <w:rPr>
+            <w:noProof/>
+            <w:webHidden/>
+          </w:rPr>
+          <w:fldChar w:fldCharType="separate"/>
+        </w:r>
+        <w:r>
+          <w:rPr>
+            <w:noProof/>
+            <w:webHidden/>
+          </w:rPr>
+          <w:t>9</w:t>
         </w:r>
         <w:r>
           <w:rPr>
@@ -332,7 +978,7 @@
       <w:pPr>
         <w:pStyle w:val="Heading1"/>
       </w:pPr>
-      <w:bookmarkStart w:id="0" w:name="_Toc506448084"/>
+      <w:bookmarkStart w:id="0" w:name="_Toc506556795"/>
       <w:r>
         <w:lastRenderedPageBreak/>
         <w:t>Install Laravel</w:t>
@@ -411,7 +1057,7 @@
       <w:pPr>
         <w:pStyle w:val="Heading1"/>
       </w:pPr>
-      <w:bookmarkStart w:id="1" w:name="_Toc506448085"/>
+      <w:bookmarkStart w:id="1" w:name="_Toc506556796"/>
       <w:r>
         <w:t>Setup Virtual Host</w:t>
       </w:r>
@@ -553,7 +1199,7 @@
       <w:pPr>
         <w:pStyle w:val="Heading1"/>
       </w:pPr>
-      <w:bookmarkStart w:id="2" w:name="_Toc506448086"/>
+      <w:bookmarkStart w:id="2" w:name="_Toc506556797"/>
       <w:r>
         <w:lastRenderedPageBreak/>
         <w:t>Database</w:t>
@@ -644,7 +1290,7 @@
       <w:pPr>
         <w:pStyle w:val="Heading1"/>
       </w:pPr>
-      <w:bookmarkStart w:id="3" w:name="_Toc506448087"/>
+      <w:bookmarkStart w:id="3" w:name="_Toc506556798"/>
       <w:r>
         <w:t>Laravels Auth Shortcut</w:t>
       </w:r>
@@ -918,6 +1564,7 @@
         </w:rPr>
       </w:pPr>
       <w:bookmarkStart w:id="4" w:name="_Toc505949544"/>
+      <w:bookmarkStart w:id="5" w:name="_Toc506556799"/>
       <w:r>
         <w:rPr>
           <w:rFonts w:asciiTheme="majorHAnsi" w:eastAsiaTheme="majorEastAsia" w:hAnsiTheme="majorHAnsi" w:cstheme="majorBidi"/>
@@ -930,6 +1577,7 @@
         <w:t>Tab Title</w:t>
       </w:r>
       <w:bookmarkEnd w:id="4"/>
+      <w:bookmarkEnd w:id="5"/>
     </w:p>
     <w:p/>
     <w:p>
@@ -1074,7 +1722,7 @@
           <w:szCs w:val="28"/>
         </w:rPr>
       </w:pPr>
-      <w:bookmarkStart w:id="5" w:name="_Toc505949545"/>
+      <w:bookmarkStart w:id="6" w:name="_Toc505949545"/>
       <w:r>
         <w:br w:type="page"/>
       </w:r>
@@ -1083,11 +1731,13 @@
       <w:pPr>
         <w:pStyle w:val="Heading1"/>
       </w:pPr>
+      <w:bookmarkStart w:id="7" w:name="_Toc506556800"/>
       <w:r>
         <w:lastRenderedPageBreak/>
         <w:t>Tab Titles using Sections</w:t>
       </w:r>
-      <w:bookmarkEnd w:id="5"/>
+      <w:bookmarkEnd w:id="6"/>
+      <w:bookmarkEnd w:id="7"/>
     </w:p>
     <w:p/>
     <w:p>
@@ -1295,6 +1945,7 @@
       <w:pPr>
         <w:pStyle w:val="Heading1"/>
       </w:pPr>
+      <w:bookmarkStart w:id="8" w:name="_Toc506556801"/>
       <w:r>
         <w:lastRenderedPageBreak/>
         <w:t>P</w:t>
@@ -1302,8 +1953,7 @@
       <w:r>
         <w:t>ages Controller for Welcome and Blog List</w:t>
       </w:r>
-      <w:bookmarkStart w:id="6" w:name="_GoBack"/>
-      <w:bookmarkEnd w:id="6"/>
+      <w:bookmarkEnd w:id="8"/>
     </w:p>
     <w:p/>
     <w:p>
@@ -1611,6 +2261,1152 @@
         <w:t xml:space="preserve"> --resource</w:t>
       </w:r>
     </w:p>
+    <w:p>
+      <w:pPr>
+        <w:pStyle w:val="Heading1"/>
+      </w:pPr>
+      <w:bookmarkStart w:id="9" w:name="_Toc506556802"/>
+      <w:r>
+        <w:t>Setup Git</w:t>
+      </w:r>
+      <w:bookmarkEnd w:id="9"/>
+    </w:p>
+    <w:p/>
+    <w:p>
+      <w:pPr>
+        <w:rPr>
+          <w:b/>
+        </w:rPr>
+      </w:pPr>
+      <w:r>
+        <w:t xml:space="preserve">Run </w:t>
+      </w:r>
+      <w:r>
+        <w:rPr>
+          <w:b/>
+        </w:rPr>
+        <w:t>$cd   C:\Users\pikej\Desktop\wga5</w:t>
+      </w:r>
+      <w:r>
+        <w:rPr>
+          <w:b/>
+        </w:rPr>
+        <w:t>.</w:t>
+      </w:r>
+    </w:p>
+    <w:p>
+      <w:pPr>
+        <w:rPr>
+          <w:b/>
+        </w:rPr>
+      </w:pPr>
+      <w:r>
+        <w:rPr>
+          <w:b/>
+        </w:rPr>
+        <w:t>$Git init.</w:t>
+      </w:r>
+    </w:p>
+    <w:p>
+      <w:r>
+        <w:t>Inside Github create new repository.</w:t>
+      </w:r>
+    </w:p>
+    <w:p>
+      <w:pPr>
+        <w:pStyle w:val="HTMLPreformatted"/>
+        <w:rPr>
+          <w:rFonts w:ascii="Consolas" w:hAnsi="Consolas"/>
+          <w:color w:val="24292E"/>
+          <w:sz w:val="21"/>
+          <w:szCs w:val="21"/>
+        </w:rPr>
+      </w:pPr>
+      <w:r>
+        <w:rPr>
+          <w:rFonts w:ascii="Arial" w:eastAsiaTheme="minorHAnsi" w:hAnsi="Arial" w:cstheme="minorBidi"/>
+          <w:sz w:val="22"/>
+          <w:szCs w:val="22"/>
+          <w:lang w:eastAsia="en-US"/>
+        </w:rPr>
+        <w:t>Copy</w:t>
+      </w:r>
+      <w:r>
+        <w:rPr>
+          <w:rFonts w:ascii="Consolas" w:hAnsi="Consolas"/>
+          <w:color w:val="24292E"/>
+          <w:sz w:val="21"/>
+          <w:szCs w:val="21"/>
+        </w:rPr>
+        <w:t xml:space="preserve"> </w:t>
+      </w:r>
+      <w:r>
+        <w:rPr>
+          <w:rFonts w:ascii="Consolas" w:hAnsi="Consolas"/>
+          <w:b/>
+          <w:color w:val="24292E"/>
+          <w:sz w:val="21"/>
+          <w:szCs w:val="21"/>
+        </w:rPr>
+        <w:t xml:space="preserve">git remote add origin </w:t>
+      </w:r>
+      <w:hyperlink r:id="rId18" w:history="1">
+        <w:r>
+          <w:rPr>
+            <w:rStyle w:val="Hyperlink"/>
+            <w:rFonts w:ascii="Consolas" w:hAnsi="Consolas"/>
+            <w:b/>
+            <w:sz w:val="21"/>
+            <w:szCs w:val="21"/>
+          </w:rPr>
+          <w:t>https://github.com/james20381/WGA5.git</w:t>
+        </w:r>
+      </w:hyperlink>
+      <w:r>
+        <w:rPr>
+          <w:rFonts w:ascii="Consolas" w:hAnsi="Consolas"/>
+          <w:b/>
+          <w:color w:val="24292E"/>
+          <w:sz w:val="21"/>
+          <w:szCs w:val="21"/>
+        </w:rPr>
+        <w:t xml:space="preserve"> </w:t>
+      </w:r>
+      <w:r>
+        <w:rPr>
+          <w:rFonts w:ascii="Arial" w:eastAsiaTheme="minorHAnsi" w:hAnsi="Arial" w:cstheme="minorBidi"/>
+          <w:sz w:val="22"/>
+          <w:szCs w:val="22"/>
+          <w:lang w:eastAsia="en-US"/>
+        </w:rPr>
+        <w:t>into cmd</w:t>
+      </w:r>
+      <w:r>
+        <w:rPr>
+          <w:rFonts w:ascii="Consolas" w:hAnsi="Consolas"/>
+          <w:color w:val="24292E"/>
+          <w:sz w:val="21"/>
+          <w:szCs w:val="21"/>
+        </w:rPr>
+        <w:t>.</w:t>
+      </w:r>
+    </w:p>
+    <w:p>
+      <w:pPr>
+        <w:pStyle w:val="HTMLPreformatted"/>
+        <w:rPr>
+          <w:rFonts w:ascii="Consolas" w:hAnsi="Consolas"/>
+          <w:color w:val="24292E"/>
+          <w:sz w:val="21"/>
+          <w:szCs w:val="21"/>
+        </w:rPr>
+      </w:pPr>
+    </w:p>
+    <w:p>
+      <w:pPr>
+        <w:pStyle w:val="HTMLPreformatted"/>
+        <w:rPr>
+          <w:rFonts w:ascii="Arial" w:eastAsiaTheme="minorHAnsi" w:hAnsi="Arial" w:cstheme="minorBidi"/>
+          <w:b/>
+          <w:sz w:val="22"/>
+          <w:szCs w:val="22"/>
+          <w:lang w:eastAsia="en-US"/>
+        </w:rPr>
+      </w:pPr>
+      <w:r>
+        <w:rPr>
+          <w:rFonts w:ascii="Arial" w:eastAsiaTheme="minorHAnsi" w:hAnsi="Arial" w:cstheme="minorBidi"/>
+          <w:b/>
+          <w:sz w:val="22"/>
+          <w:szCs w:val="22"/>
+          <w:lang w:eastAsia="en-US"/>
+        </w:rPr>
+        <w:t>$git add .</w:t>
+      </w:r>
+    </w:p>
+    <w:p>
+      <w:pPr>
+        <w:pStyle w:val="HTMLPreformatted"/>
+        <w:rPr>
+          <w:rFonts w:ascii="Arial" w:eastAsiaTheme="minorHAnsi" w:hAnsi="Arial" w:cstheme="minorBidi"/>
+          <w:b/>
+          <w:sz w:val="22"/>
+          <w:szCs w:val="22"/>
+          <w:lang w:eastAsia="en-US"/>
+        </w:rPr>
+      </w:pPr>
+    </w:p>
+    <w:p>
+      <w:pPr>
+        <w:pStyle w:val="HTMLPreformatted"/>
+        <w:rPr>
+          <w:rFonts w:ascii="Arial" w:eastAsiaTheme="minorHAnsi" w:hAnsi="Arial" w:cstheme="minorBidi"/>
+          <w:b/>
+          <w:sz w:val="22"/>
+          <w:szCs w:val="22"/>
+          <w:lang w:eastAsia="en-US"/>
+        </w:rPr>
+      </w:pPr>
+      <w:r>
+        <w:rPr>
+          <w:rFonts w:ascii="Arial" w:eastAsiaTheme="minorHAnsi" w:hAnsi="Arial" w:cstheme="minorBidi"/>
+          <w:b/>
+          <w:sz w:val="22"/>
+          <w:szCs w:val="22"/>
+          <w:lang w:eastAsia="en-US"/>
+        </w:rPr>
+        <w:t>$git commit –m “Initial Commit – Laravel Install”</w:t>
+      </w:r>
+    </w:p>
+    <w:p>
+      <w:pPr>
+        <w:pStyle w:val="HTMLPreformatted"/>
+        <w:rPr>
+          <w:rFonts w:ascii="Arial" w:eastAsiaTheme="minorHAnsi" w:hAnsi="Arial" w:cstheme="minorBidi"/>
+          <w:b/>
+          <w:sz w:val="22"/>
+          <w:szCs w:val="22"/>
+          <w:lang w:eastAsia="en-US"/>
+        </w:rPr>
+      </w:pPr>
+    </w:p>
+    <w:p>
+      <w:pPr>
+        <w:pStyle w:val="HTMLPreformatted"/>
+        <w:rPr>
+          <w:rFonts w:ascii="Arial" w:eastAsiaTheme="minorHAnsi" w:hAnsi="Arial" w:cstheme="minorBidi"/>
+          <w:b/>
+          <w:sz w:val="22"/>
+          <w:szCs w:val="22"/>
+          <w:lang w:eastAsia="en-US"/>
+        </w:rPr>
+      </w:pPr>
+      <w:r>
+        <w:rPr>
+          <w:rFonts w:ascii="Arial" w:eastAsiaTheme="minorHAnsi" w:hAnsi="Arial" w:cstheme="minorBidi"/>
+          <w:b/>
+          <w:sz w:val="22"/>
+          <w:szCs w:val="22"/>
+          <w:lang w:eastAsia="en-US"/>
+        </w:rPr>
+        <w:t>$git push –u origin master.</w:t>
+      </w:r>
+    </w:p>
+    <w:p>
+      <w:pPr>
+        <w:pStyle w:val="HTMLPreformatted"/>
+        <w:rPr>
+          <w:rFonts w:ascii="Arial" w:eastAsiaTheme="minorHAnsi" w:hAnsi="Arial" w:cstheme="minorBidi"/>
+          <w:b/>
+          <w:sz w:val="22"/>
+          <w:szCs w:val="22"/>
+          <w:lang w:eastAsia="en-US"/>
+        </w:rPr>
+      </w:pPr>
+    </w:p>
+    <w:p>
+      <w:pPr>
+        <w:pStyle w:val="Heading2"/>
+        <w:ind w:left="720"/>
+        <w:rPr>
+          <w:rFonts w:eastAsiaTheme="minorHAnsi"/>
+        </w:rPr>
+      </w:pPr>
+      <w:r>
+        <w:rPr>
+          <w:rFonts w:eastAsiaTheme="minorHAnsi"/>
+        </w:rPr>
+        <w:t>Push the New Edits to Github</w:t>
+      </w:r>
+    </w:p>
+    <w:p>
+      <w:pPr>
+        <w:pStyle w:val="HTMLPreformatted"/>
+        <w:ind w:left="720"/>
+        <w:rPr>
+          <w:rFonts w:ascii="Arial" w:eastAsiaTheme="minorHAnsi" w:hAnsi="Arial" w:cstheme="minorBidi"/>
+          <w:b/>
+          <w:sz w:val="22"/>
+          <w:szCs w:val="22"/>
+          <w:lang w:eastAsia="en-US"/>
+        </w:rPr>
+      </w:pPr>
+    </w:p>
+    <w:p>
+      <w:pPr>
+        <w:pStyle w:val="HTMLPreformatted"/>
+        <w:ind w:left="720"/>
+        <w:rPr>
+          <w:rFonts w:ascii="Arial" w:eastAsiaTheme="minorHAnsi" w:hAnsi="Arial" w:cstheme="minorBidi"/>
+          <w:b/>
+          <w:sz w:val="22"/>
+          <w:szCs w:val="22"/>
+          <w:lang w:eastAsia="en-US"/>
+        </w:rPr>
+      </w:pPr>
+      <w:r>
+        <w:rPr>
+          <w:rFonts w:ascii="Arial" w:eastAsiaTheme="minorHAnsi" w:hAnsi="Arial" w:cstheme="minorBidi"/>
+          <w:b/>
+          <w:sz w:val="22"/>
+          <w:szCs w:val="22"/>
+          <w:lang w:eastAsia="en-US"/>
+        </w:rPr>
+        <w:t>$git add .</w:t>
+      </w:r>
+    </w:p>
+    <w:p>
+      <w:pPr>
+        <w:pStyle w:val="HTMLPreformatted"/>
+        <w:ind w:left="720"/>
+        <w:rPr>
+          <w:rFonts w:ascii="Arial" w:eastAsiaTheme="minorHAnsi" w:hAnsi="Arial" w:cstheme="minorBidi"/>
+          <w:b/>
+          <w:sz w:val="22"/>
+          <w:szCs w:val="22"/>
+          <w:lang w:eastAsia="en-US"/>
+        </w:rPr>
+      </w:pPr>
+    </w:p>
+    <w:p>
+      <w:pPr>
+        <w:pStyle w:val="HTMLPreformatted"/>
+        <w:ind w:left="720"/>
+        <w:rPr>
+          <w:rFonts w:ascii="Arial" w:eastAsiaTheme="minorHAnsi" w:hAnsi="Arial" w:cstheme="minorBidi"/>
+          <w:b/>
+          <w:sz w:val="22"/>
+          <w:szCs w:val="22"/>
+          <w:lang w:eastAsia="en-US"/>
+        </w:rPr>
+      </w:pPr>
+      <w:r>
+        <w:rPr>
+          <w:rFonts w:ascii="Arial" w:eastAsiaTheme="minorHAnsi" w:hAnsi="Arial" w:cstheme="minorBidi"/>
+          <w:b/>
+          <w:sz w:val="22"/>
+          <w:szCs w:val="22"/>
+          <w:lang w:eastAsia="en-US"/>
+        </w:rPr>
+        <w:t>$git commit –m “”</w:t>
+      </w:r>
+    </w:p>
+    <w:p>
+      <w:pPr>
+        <w:pStyle w:val="HTMLPreformatted"/>
+        <w:ind w:left="720"/>
+        <w:rPr>
+          <w:rFonts w:ascii="Arial" w:eastAsiaTheme="minorHAnsi" w:hAnsi="Arial" w:cstheme="minorBidi"/>
+          <w:b/>
+          <w:sz w:val="22"/>
+          <w:szCs w:val="22"/>
+          <w:lang w:eastAsia="en-US"/>
+        </w:rPr>
+      </w:pPr>
+    </w:p>
+    <w:p>
+      <w:pPr>
+        <w:pStyle w:val="HTMLPreformatted"/>
+        <w:ind w:left="720"/>
+        <w:rPr>
+          <w:rFonts w:ascii="Arial" w:eastAsiaTheme="minorHAnsi" w:hAnsi="Arial" w:cstheme="minorBidi"/>
+          <w:b/>
+          <w:sz w:val="22"/>
+          <w:szCs w:val="22"/>
+          <w:lang w:eastAsia="en-US"/>
+        </w:rPr>
+      </w:pPr>
+      <w:r>
+        <w:rPr>
+          <w:rFonts w:ascii="Arial" w:eastAsiaTheme="minorHAnsi" w:hAnsi="Arial" w:cstheme="minorBidi"/>
+          <w:b/>
+          <w:sz w:val="22"/>
+          <w:szCs w:val="22"/>
+          <w:lang w:eastAsia="en-US"/>
+        </w:rPr>
+        <w:t>$git push.</w:t>
+      </w:r>
+    </w:p>
+    <w:p>
+      <w:pPr>
+        <w:pStyle w:val="HTMLPreformatted"/>
+        <w:rPr>
+          <w:rFonts w:ascii="Arial" w:eastAsiaTheme="minorHAnsi" w:hAnsi="Arial" w:cstheme="minorBidi"/>
+          <w:b/>
+          <w:sz w:val="22"/>
+          <w:szCs w:val="22"/>
+          <w:lang w:eastAsia="en-US"/>
+        </w:rPr>
+      </w:pPr>
+    </w:p>
+    <w:p>
+      <w:pPr>
+        <w:pStyle w:val="Heading1"/>
+        <w:rPr>
+          <w:rFonts w:eastAsiaTheme="minorHAnsi"/>
+        </w:rPr>
+      </w:pPr>
+      <w:bookmarkStart w:id="10" w:name="_Toc506556803"/>
+      <w:r>
+        <w:rPr>
+          <w:rFonts w:eastAsiaTheme="minorHAnsi"/>
+        </w:rPr>
+        <w:t>Comment Out Vue Const App</w:t>
+      </w:r>
+      <w:bookmarkEnd w:id="10"/>
+    </w:p>
+    <w:p/>
+    <w:p>
+      <w:pPr>
+        <w:pStyle w:val="HTMLPreformatted"/>
+        <w:rPr>
+          <w:rFonts w:ascii="Arial" w:eastAsiaTheme="minorHAnsi" w:hAnsi="Arial" w:cstheme="minorBidi"/>
+          <w:sz w:val="22"/>
+          <w:szCs w:val="22"/>
+          <w:lang w:eastAsia="en-US"/>
+        </w:rPr>
+      </w:pPr>
+      <w:r>
+        <w:rPr>
+          <w:rFonts w:ascii="Arial" w:eastAsiaTheme="minorHAnsi" w:hAnsi="Arial" w:cstheme="minorBidi"/>
+          <w:sz w:val="22"/>
+          <w:szCs w:val="22"/>
+          <w:lang w:eastAsia="en-US"/>
+        </w:rPr>
+        <w:t>Inside resources &gt; assets &gt; js &gt; app.js c</w:t>
+      </w:r>
+      <w:r>
+        <w:rPr>
+          <w:rFonts w:ascii="Arial" w:eastAsiaTheme="minorHAnsi" w:hAnsi="Arial" w:cstheme="minorBidi"/>
+          <w:sz w:val="22"/>
+          <w:szCs w:val="22"/>
+          <w:lang w:eastAsia="en-US"/>
+        </w:rPr>
+        <w:t xml:space="preserve">omment out </w:t>
+      </w:r>
+      <w:r>
+        <w:rPr>
+          <w:rFonts w:ascii="Arial" w:eastAsiaTheme="minorHAnsi" w:hAnsi="Arial" w:cstheme="minorBidi"/>
+          <w:sz w:val="22"/>
+          <w:szCs w:val="22"/>
+          <w:lang w:eastAsia="en-US"/>
+        </w:rPr>
+        <w:t>‘</w:t>
+      </w:r>
+      <w:r>
+        <w:rPr>
+          <w:rFonts w:ascii="Arial" w:eastAsiaTheme="minorHAnsi" w:hAnsi="Arial" w:cstheme="minorBidi"/>
+          <w:sz w:val="22"/>
+          <w:szCs w:val="22"/>
+          <w:lang w:eastAsia="en-US"/>
+        </w:rPr>
+        <w:t>Vue const app</w:t>
+      </w:r>
+      <w:r>
+        <w:rPr>
+          <w:rFonts w:ascii="Arial" w:eastAsiaTheme="minorHAnsi" w:hAnsi="Arial" w:cstheme="minorBidi"/>
+          <w:sz w:val="22"/>
+          <w:szCs w:val="22"/>
+          <w:lang w:eastAsia="en-US"/>
+        </w:rPr>
+        <w:t>’.</w:t>
+      </w:r>
+    </w:p>
+    <w:p>
+      <w:pPr>
+        <w:pStyle w:val="HTMLPreformatted"/>
+        <w:rPr>
+          <w:rFonts w:ascii="Arial" w:eastAsiaTheme="minorHAnsi" w:hAnsi="Arial" w:cstheme="minorBidi"/>
+          <w:sz w:val="22"/>
+          <w:szCs w:val="22"/>
+          <w:lang w:eastAsia="en-US"/>
+        </w:rPr>
+      </w:pPr>
+    </w:p>
+    <w:p>
+      <w:pPr>
+        <w:pStyle w:val="HTMLPreformatted"/>
+        <w:rPr>
+          <w:rFonts w:ascii="Arial" w:eastAsiaTheme="minorHAnsi" w:hAnsi="Arial" w:cstheme="minorBidi"/>
+          <w:sz w:val="22"/>
+          <w:szCs w:val="22"/>
+          <w:lang w:eastAsia="en-US"/>
+        </w:rPr>
+      </w:pPr>
+    </w:p>
+    <w:p>
+      <w:pPr>
+        <w:jc w:val="left"/>
+        <w:rPr>
+          <w:rFonts w:asciiTheme="majorHAnsi" w:hAnsiTheme="majorHAnsi" w:cstheme="majorBidi"/>
+          <w:b/>
+          <w:bCs/>
+          <w:color w:val="365F91" w:themeColor="accent1" w:themeShade="BF"/>
+          <w:sz w:val="28"/>
+          <w:szCs w:val="28"/>
+        </w:rPr>
+      </w:pPr>
+      <w:bookmarkStart w:id="11" w:name="_Toc506556804"/>
+      <w:r>
+        <w:br w:type="page"/>
+      </w:r>
+    </w:p>
+    <w:p>
+      <w:pPr>
+        <w:pStyle w:val="Heading1"/>
+        <w:rPr>
+          <w:rFonts w:eastAsiaTheme="minorHAnsi"/>
+        </w:rPr>
+      </w:pPr>
+      <w:r>
+        <w:rPr>
+          <w:rFonts w:eastAsiaTheme="minorHAnsi"/>
+        </w:rPr>
+        <w:lastRenderedPageBreak/>
+        <w:t>Install Font-Awesome</w:t>
+      </w:r>
+      <w:bookmarkEnd w:id="11"/>
+    </w:p>
+    <w:p/>
+    <w:p>
+      <w:pPr>
+        <w:pStyle w:val="HTMLPreformatted"/>
+        <w:rPr>
+          <w:rFonts w:ascii="Arial" w:eastAsiaTheme="minorHAnsi" w:hAnsi="Arial" w:cstheme="minorBidi"/>
+          <w:sz w:val="22"/>
+          <w:szCs w:val="22"/>
+          <w:lang w:eastAsia="en-US"/>
+        </w:rPr>
+      </w:pPr>
+    </w:p>
+    <w:p>
+      <w:pPr>
+        <w:pStyle w:val="HTMLPreformatted"/>
+        <w:rPr>
+          <w:rFonts w:ascii="Arial" w:eastAsiaTheme="minorHAnsi" w:hAnsi="Arial" w:cstheme="minorBidi"/>
+          <w:b/>
+          <w:sz w:val="22"/>
+          <w:szCs w:val="22"/>
+          <w:lang w:eastAsia="en-US"/>
+        </w:rPr>
+      </w:pPr>
+      <w:r>
+        <w:rPr>
+          <w:rFonts w:ascii="Arial" w:eastAsiaTheme="minorHAnsi" w:hAnsi="Arial" w:cstheme="minorBidi"/>
+          <w:b/>
+          <w:sz w:val="22"/>
+          <w:szCs w:val="22"/>
+          <w:lang w:eastAsia="en-US"/>
+        </w:rPr>
+        <w:t>$</w:t>
+      </w:r>
+      <w:r>
+        <w:rPr>
+          <w:rFonts w:ascii="Arial" w:eastAsiaTheme="minorHAnsi" w:hAnsi="Arial" w:cstheme="minorBidi"/>
+          <w:b/>
+          <w:sz w:val="22"/>
+          <w:szCs w:val="22"/>
+          <w:lang w:eastAsia="en-US"/>
+        </w:rPr>
+        <w:t xml:space="preserve">npm install font-awesome </w:t>
+      </w:r>
+      <w:r>
+        <w:rPr>
+          <w:rFonts w:ascii="Arial" w:eastAsiaTheme="minorHAnsi" w:hAnsi="Arial" w:cstheme="minorBidi"/>
+          <w:b/>
+          <w:sz w:val="22"/>
+          <w:szCs w:val="22"/>
+          <w:lang w:eastAsia="en-US"/>
+        </w:rPr>
+        <w:t>–</w:t>
+      </w:r>
+      <w:r>
+        <w:rPr>
+          <w:rFonts w:ascii="Arial" w:eastAsiaTheme="minorHAnsi" w:hAnsi="Arial" w:cstheme="minorBidi"/>
+          <w:b/>
+          <w:sz w:val="22"/>
+          <w:szCs w:val="22"/>
+          <w:lang w:eastAsia="en-US"/>
+        </w:rPr>
+        <w:t>save</w:t>
+      </w:r>
+    </w:p>
+    <w:p>
+      <w:pPr>
+        <w:pStyle w:val="HTMLPreformatted"/>
+        <w:rPr>
+          <w:rFonts w:ascii="Arial" w:eastAsiaTheme="minorHAnsi" w:hAnsi="Arial" w:cstheme="minorBidi"/>
+          <w:b/>
+          <w:sz w:val="22"/>
+          <w:szCs w:val="22"/>
+          <w:lang w:eastAsia="en-US"/>
+        </w:rPr>
+      </w:pPr>
+    </w:p>
+    <w:p>
+      <w:pPr>
+        <w:pStyle w:val="HTMLPreformatted"/>
+        <w:rPr>
+          <w:rFonts w:ascii="Arial" w:eastAsiaTheme="minorHAnsi" w:hAnsi="Arial" w:cstheme="minorBidi"/>
+          <w:sz w:val="22"/>
+          <w:szCs w:val="22"/>
+          <w:lang w:eastAsia="en-US"/>
+        </w:rPr>
+      </w:pPr>
+      <w:r>
+        <w:rPr>
+          <w:rFonts w:ascii="Arial" w:eastAsiaTheme="minorHAnsi" w:hAnsi="Arial" w:cstheme="minorBidi"/>
+          <w:sz w:val="22"/>
+          <w:szCs w:val="22"/>
+          <w:lang w:eastAsia="en-US"/>
+        </w:rPr>
+        <w:t>Inside resources &gt; assets &gt; sass &gt; app.scss enter:</w:t>
+      </w:r>
+    </w:p>
+    <w:p>
+      <w:pPr>
+        <w:pStyle w:val="HTMLPreformatted"/>
+        <w:rPr>
+          <w:rFonts w:ascii="Arial" w:eastAsiaTheme="minorHAnsi" w:hAnsi="Arial" w:cstheme="minorBidi"/>
+          <w:b/>
+          <w:sz w:val="22"/>
+          <w:szCs w:val="22"/>
+          <w:lang w:eastAsia="en-US"/>
+        </w:rPr>
+      </w:pPr>
+    </w:p>
+    <w:p>
+      <w:pPr>
+        <w:pStyle w:val="HTMLPreformatted"/>
+        <w:rPr>
+          <w:rFonts w:ascii="Arial" w:eastAsiaTheme="minorHAnsi" w:hAnsi="Arial" w:cstheme="minorBidi"/>
+          <w:b/>
+          <w:sz w:val="22"/>
+          <w:szCs w:val="22"/>
+          <w:lang w:eastAsia="en-US"/>
+        </w:rPr>
+      </w:pPr>
+    </w:p>
+    <w:p>
+      <w:r>
+        <w:rPr>
+          <w:noProof/>
+          <w:lang w:eastAsia="en-AU"/>
+        </w:rPr>
+        <mc:AlternateContent>
+          <mc:Choice Requires="wpg">
+            <w:drawing>
+              <wp:anchor distT="0" distB="0" distL="114300" distR="114300" simplePos="0" relativeHeight="251670528" behindDoc="0" locked="0" layoutInCell="1" allowOverlap="1">
+                <wp:simplePos x="0" y="0"/>
+                <wp:positionH relativeFrom="column">
+                  <wp:posOffset>0</wp:posOffset>
+                </wp:positionH>
+                <wp:positionV relativeFrom="paragraph">
+                  <wp:posOffset>635</wp:posOffset>
+                </wp:positionV>
+                <wp:extent cx="5362575" cy="2095500"/>
+                <wp:effectExtent l="0" t="0" r="9525" b="0"/>
+                <wp:wrapNone/>
+                <wp:docPr id="14" name="Group 14"/>
+                <wp:cNvGraphicFramePr/>
+                <a:graphic xmlns:a="http://schemas.openxmlformats.org/drawingml/2006/main">
+                  <a:graphicData uri="http://schemas.microsoft.com/office/word/2010/wordprocessingGroup">
+                    <wpg:wgp>
+                      <wpg:cNvGrpSpPr/>
+                      <wpg:grpSpPr>
+                        <a:xfrm>
+                          <a:off x="0" y="0"/>
+                          <a:ext cx="5362575" cy="2095500"/>
+                          <a:chOff x="0" y="0"/>
+                          <a:chExt cx="5362575" cy="2095500"/>
+                        </a:xfrm>
+                      </wpg:grpSpPr>
+                      <pic:pic xmlns:pic="http://schemas.openxmlformats.org/drawingml/2006/picture">
+                        <pic:nvPicPr>
+                          <pic:cNvPr id="12" name="Picture 12"/>
+                          <pic:cNvPicPr>
+                            <a:picLocks noChangeAspect="1"/>
+                          </pic:cNvPicPr>
+                        </pic:nvPicPr>
+                        <pic:blipFill>
+                          <a:blip r:embed="rId19">
+                            <a:extLst>
+                              <a:ext uri="{28A0092B-C50C-407E-A947-70E740481C1C}">
+                                <a14:useLocalDpi xmlns:a14="http://schemas.microsoft.com/office/drawing/2010/main" val="0"/>
+                              </a:ext>
+                            </a:extLst>
+                          </a:blip>
+                          <a:stretch>
+                            <a:fillRect/>
+                          </a:stretch>
+                        </pic:blipFill>
+                        <pic:spPr>
+                          <a:xfrm>
+                            <a:off x="0" y="0"/>
+                            <a:ext cx="5362575" cy="2095500"/>
+                          </a:xfrm>
+                          <a:prstGeom prst="rect">
+                            <a:avLst/>
+                          </a:prstGeom>
+                        </pic:spPr>
+                      </pic:pic>
+                      <wps:wsp>
+                        <wps:cNvPr id="13" name="Rectangle 13"/>
+                        <wps:cNvSpPr/>
+                        <wps:spPr>
+                          <a:xfrm>
+                            <a:off x="85725" y="638175"/>
+                            <a:ext cx="5038725" cy="552450"/>
+                          </a:xfrm>
+                          <a:prstGeom prst="rect">
+                            <a:avLst/>
+                          </a:prstGeom>
+                          <a:noFill/>
+                        </wps:spPr>
+                        <wps:style>
+                          <a:lnRef idx="2">
+                            <a:schemeClr val="accent1">
+                              <a:shade val="50000"/>
+                            </a:schemeClr>
+                          </a:lnRef>
+                          <a:fillRef idx="1">
+                            <a:schemeClr val="accent1"/>
+                          </a:fillRef>
+                          <a:effectRef idx="0">
+                            <a:schemeClr val="accent1"/>
+                          </a:effectRef>
+                          <a:fontRef idx="minor">
+                            <a:schemeClr val="lt1"/>
+                          </a:fontRef>
+                        </wps:style>
+                        <wps:bodyPr rot="0" spcFirstLastPara="0" vertOverflow="overflow" horzOverflow="overflow" vert="horz" wrap="square" lIns="91440" tIns="45720" rIns="91440" bIns="45720" numCol="1" spcCol="0" rtlCol="0" fromWordArt="0" anchor="ctr" anchorCtr="0" forceAA="0" compatLnSpc="1">
+                          <a:prstTxWarp prst="textNoShape">
+                            <a:avLst/>
+                          </a:prstTxWarp>
+                          <a:noAutofit/>
+                        </wps:bodyPr>
+                      </wps:wsp>
+                    </wpg:wgp>
+                  </a:graphicData>
+                </a:graphic>
+              </wp:anchor>
+            </w:drawing>
+          </mc:Choice>
+          <mc:Fallback>
+            <w:pict>
+              <v:group id="Group 14" o:spid="_x0000_s1026" style="position:absolute;margin-left:0;margin-top:.05pt;width:422.25pt;height:165pt;z-index:251670528" coordsize="53625,20955" o:gfxdata="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">
+                <v:shapetype id="_x0000_t75" coordsize="21600,21600" o:spt="75" o:preferrelative="t" path="m@4@5l@4@11@9@11@9@5xe" filled="f" stroked="f">
+                  <v:stroke joinstyle="miter"/>
+                  <v:formulas>
+                    <v:f eqn="if lineDrawn pixelLineWidth 0"/>
+                    <v:f eqn="sum @0 1 0"/>
+                    <v:f eqn="sum 0 0 @1"/>
+                    <v:f eqn="prod @2 1 2"/>
+                    <v:f eqn="prod @3 21600 pixelWidth"/>
+                    <v:f eqn="prod @3 21600 pixelHeight"/>
+                    <v:f eqn="sum @0 0 1"/>
+                    <v:f eqn="prod @6 1 2"/>
+                    <v:f eqn="prod @7 21600 pixelWidth"/>
+                    <v:f eqn="sum @8 21600 0"/>
+                    <v:f eqn="prod @7 21600 pixelHeight"/>
+                    <v:f eqn="sum @10 21600 0"/>
+                  </v:formulas>
+                  <v:path o:extrusionok="f" gradientshapeok="t" o:connecttype="rect"/>
+                  <o:lock v:ext="edit" aspectratio="t"/>
+                </v:shapetype>
+                <v:shape id="Picture 12" o:spid="_x0000_s1027" type="#_x0000_t75" style="position:absolute;width:53625;height:20955;visibility:visible;mso-wrap-style:square" o:gfxdata="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">
+                  <v:imagedata r:id="rId20" o:title=""/>
+                  <v:path arrowok="t"/>
+                </v:shape>
+                <v:rect id="Rectangle 13" o:spid="_x0000_s1028" style="position:absolute;left:857;top:6381;width:50387;height:5525;visibility:visible;mso-wrap-style:square;v-text-anchor:middle" o:gfxdata="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" filled="f" strokecolor="#243f60 [1604]" strokeweight="2pt"/>
+              </v:group>
+            </w:pict>
+          </mc:Fallback>
+        </mc:AlternateContent>
+      </w:r>
+    </w:p>
+    <w:p/>
+    <w:p/>
+    <w:p/>
+    <w:p/>
+    <w:p/>
+    <w:p/>
+    <w:p/>
+    <w:p/>
+    <w:p>
+      <w:pPr>
+        <w:rPr>
+          <w:b/>
+        </w:rPr>
+      </w:pPr>
+      <w:r>
+        <w:t xml:space="preserve">Run </w:t>
+      </w:r>
+      <w:r>
+        <w:rPr>
+          <w:b/>
+        </w:rPr>
+        <w:t>$npm run dev</w:t>
+      </w:r>
+      <w:r>
+        <w:rPr>
+          <w:b/>
+        </w:rPr>
+        <w:t>.</w:t>
+      </w:r>
+    </w:p>
+    <w:p>
+      <w:pPr>
+        <w:rPr>
+          <w:b/>
+        </w:rPr>
+      </w:pPr>
+    </w:p>
+    <w:p>
+      <w:pPr>
+        <w:pStyle w:val="Heading1"/>
+      </w:pPr>
+      <w:bookmarkStart w:id="12" w:name="_Toc506556805"/>
+      <w:r>
+        <w:t>Set Time Zone</w:t>
+      </w:r>
+      <w:bookmarkEnd w:id="12"/>
+    </w:p>
+    <w:p/>
+    <w:p>
+      <w:r>
+        <w:t>Inside config &gt; app.php enter:</w:t>
+      </w:r>
+    </w:p>
+    <w:p>
+      <w:r>
+        <w:rPr>
+          <w:noProof/>
+          <w:lang w:eastAsia="en-AU"/>
+        </w:rPr>
+        <w:drawing>
+          <wp:anchor distT="0" distB="0" distL="114300" distR="114300" simplePos="0" relativeHeight="251671552" behindDoc="0" locked="0" layoutInCell="1" allowOverlap="1">
+            <wp:simplePos x="0" y="0"/>
+            <wp:positionH relativeFrom="column">
+              <wp:posOffset>0</wp:posOffset>
+            </wp:positionH>
+            <wp:positionV relativeFrom="paragraph">
+              <wp:posOffset>-4445</wp:posOffset>
+            </wp:positionV>
+            <wp:extent cx="4343400" cy="1047750"/>
+            <wp:effectExtent l="0" t="0" r="0" b="0"/>
+            <wp:wrapNone/>
+            <wp:docPr id="15" name="Picture 15"/>
+            <wp:cNvGraphicFramePr>
+              <a:graphicFrameLocks xmlns:a="http://schemas.openxmlformats.org/drawingml/2006/main" noChangeAspect="1"/>
+            </wp:cNvGraphicFramePr>
+            <a:graphic xmlns:a="http://schemas.openxmlformats.org/drawingml/2006/main">
+              <a:graphicData uri="http://schemas.openxmlformats.org/drawingml/2006/picture">
+                <pic:pic xmlns:pic="http://schemas.openxmlformats.org/drawingml/2006/picture">
+                  <pic:nvPicPr>
+                    <pic:cNvPr id="0" name=""/>
+                    <pic:cNvPicPr/>
+                  </pic:nvPicPr>
+                  <pic:blipFill>
+                    <a:blip r:embed="rId21">
+                      <a:extLst>
+                        <a:ext uri="{28A0092B-C50C-407E-A947-70E740481C1C}">
+                          <a14:useLocalDpi xmlns:a14="http://schemas.microsoft.com/office/drawing/2010/main" val="0"/>
+                        </a:ext>
+                      </a:extLst>
+                    </a:blip>
+                    <a:stretch>
+                      <a:fillRect/>
+                    </a:stretch>
+                  </pic:blipFill>
+                  <pic:spPr>
+                    <a:xfrm>
+                      <a:off x="0" y="0"/>
+                      <a:ext cx="4343400" cy="1047750"/>
+                    </a:xfrm>
+                    <a:prstGeom prst="rect">
+                      <a:avLst/>
+                    </a:prstGeom>
+                  </pic:spPr>
+                </pic:pic>
+              </a:graphicData>
+            </a:graphic>
+            <wp14:sizeRelH relativeFrom="page">
+              <wp14:pctWidth>0</wp14:pctWidth>
+            </wp14:sizeRelH>
+            <wp14:sizeRelV relativeFrom="page">
+              <wp14:pctHeight>0</wp14:pctHeight>
+            </wp14:sizeRelV>
+          </wp:anchor>
+        </w:drawing>
+      </w:r>
+    </w:p>
+    <w:p/>
+    <w:p/>
+    <w:p/>
+    <w:p/>
+    <w:p>
+      <w:pPr>
+        <w:jc w:val="left"/>
+        <w:rPr>
+          <w:rFonts w:asciiTheme="majorHAnsi" w:eastAsiaTheme="majorEastAsia" w:hAnsiTheme="majorHAnsi" w:cstheme="majorBidi"/>
+          <w:b/>
+          <w:bCs/>
+          <w:color w:val="365F91" w:themeColor="accent1" w:themeShade="BF"/>
+          <w:sz w:val="28"/>
+          <w:szCs w:val="28"/>
+        </w:rPr>
+      </w:pPr>
+      <w:bookmarkStart w:id="13" w:name="_Toc506556806"/>
+      <w:r>
+        <w:br w:type="page"/>
+      </w:r>
+    </w:p>
+    <w:p>
+      <w:pPr>
+        <w:pStyle w:val="Heading1"/>
+      </w:pPr>
+      <w:r>
+        <w:lastRenderedPageBreak/>
+        <w:t>Set Mailtrap</w:t>
+      </w:r>
+      <w:bookmarkEnd w:id="13"/>
+    </w:p>
+    <w:p/>
+    <w:p>
+      <w:r>
+        <w:t>Go to mailtrap.io, sign up using Github login option and click on ‘demo inbox’. Copy and paste the smtp credentials – username, password and port into .env.</w:t>
+      </w:r>
+    </w:p>
+    <w:p>
+      <w:r>
+        <w:t>Set a default email sending address.</w:t>
+      </w:r>
+    </w:p>
+    <w:p/>
+    <w:p>
+      <w:pPr>
+        <w:pStyle w:val="Heading1"/>
+      </w:pPr>
+      <w:r>
+        <w:t>Setup Gmail</w:t>
+      </w:r>
+      <w:r>
+        <w:t xml:space="preserve"> (America)</w:t>
+      </w:r>
+    </w:p>
+    <w:p/>
+    <w:p>
+      <w:r>
+        <w:t>Inside .env enter:</w:t>
+      </w:r>
+    </w:p>
+    <w:p>
+      <w:r>
+        <w:rPr>
+          <w:noProof/>
+          <w:lang w:eastAsia="en-AU"/>
+        </w:rPr>
+        <w:drawing>
+          <wp:anchor distT="0" distB="0" distL="114300" distR="114300" simplePos="0" relativeHeight="251672576" behindDoc="0" locked="0" layoutInCell="1" allowOverlap="1" wp14:anchorId="246F7E8D" wp14:editId="6456A3C3">
+            <wp:simplePos x="0" y="0"/>
+            <wp:positionH relativeFrom="column">
+              <wp:posOffset>0</wp:posOffset>
+            </wp:positionH>
+            <wp:positionV relativeFrom="paragraph">
+              <wp:posOffset>-2540</wp:posOffset>
+            </wp:positionV>
+            <wp:extent cx="2667000" cy="2095500"/>
+            <wp:effectExtent l="0" t="0" r="0" b="0"/>
+            <wp:wrapNone/>
+            <wp:docPr id="16" name="Picture 16"/>
+            <wp:cNvGraphicFramePr>
+              <a:graphicFrameLocks xmlns:a="http://schemas.openxmlformats.org/drawingml/2006/main" noChangeAspect="1"/>
+            </wp:cNvGraphicFramePr>
+            <a:graphic xmlns:a="http://schemas.openxmlformats.org/drawingml/2006/main">
+              <a:graphicData uri="http://schemas.openxmlformats.org/drawingml/2006/picture">
+                <pic:pic xmlns:pic="http://schemas.openxmlformats.org/drawingml/2006/picture">
+                  <pic:nvPicPr>
+                    <pic:cNvPr id="0" name=""/>
+                    <pic:cNvPicPr/>
+                  </pic:nvPicPr>
+                  <pic:blipFill>
+                    <a:blip r:embed="rId22">
+                      <a:extLst>
+                        <a:ext uri="{28A0092B-C50C-407E-A947-70E740481C1C}">
+                          <a14:useLocalDpi xmlns:a14="http://schemas.microsoft.com/office/drawing/2010/main" val="0"/>
+                        </a:ext>
+                      </a:extLst>
+                    </a:blip>
+                    <a:stretch>
+                      <a:fillRect/>
+                    </a:stretch>
+                  </pic:blipFill>
+                  <pic:spPr>
+                    <a:xfrm>
+                      <a:off x="0" y="0"/>
+                      <a:ext cx="2667000" cy="2095500"/>
+                    </a:xfrm>
+                    <a:prstGeom prst="rect">
+                      <a:avLst/>
+                    </a:prstGeom>
+                  </pic:spPr>
+                </pic:pic>
+              </a:graphicData>
+            </a:graphic>
+            <wp14:sizeRelH relativeFrom="page">
+              <wp14:pctWidth>0</wp14:pctWidth>
+            </wp14:sizeRelH>
+            <wp14:sizeRelV relativeFrom="page">
+              <wp14:pctHeight>0</wp14:pctHeight>
+            </wp14:sizeRelV>
+          </wp:anchor>
+        </w:drawing>
+      </w:r>
+    </w:p>
+    <w:p/>
+    <w:p/>
+    <w:p/>
+    <w:p/>
+    <w:p/>
+    <w:p/>
+    <w:p/>
+    <w:p>
+      <w:r>
+        <w:t>In your Gmail account turn on ‘</w:t>
+      </w:r>
+      <w:r>
+        <w:t>Let less secure apps use your account</w:t>
+      </w:r>
+      <w:r>
+        <w:t>’.</w:t>
+      </w:r>
+    </w:p>
+    <w:p>
+      <w:hyperlink r:id="rId23" w:history="1">
+        <w:r>
+          <w:rPr>
+            <w:rStyle w:val="Hyperlink"/>
+          </w:rPr>
+          <w:t>https://support.google.com/accounts/answer/6010255?hl=en</w:t>
+        </w:r>
+      </w:hyperlink>
+    </w:p>
+    <w:p/>
+    <w:p/>
+    <w:p>
+      <w:pPr>
+        <w:jc w:val="left"/>
+        <w:rPr>
+          <w:rFonts w:asciiTheme="majorHAnsi" w:eastAsiaTheme="majorEastAsia" w:hAnsiTheme="majorHAnsi" w:cstheme="majorBidi"/>
+          <w:b/>
+          <w:bCs/>
+          <w:color w:val="365F91" w:themeColor="accent1" w:themeShade="BF"/>
+          <w:sz w:val="28"/>
+          <w:szCs w:val="28"/>
+        </w:rPr>
+      </w:pPr>
+      <w:bookmarkStart w:id="14" w:name="_Toc506556807"/>
+      <w:r>
+        <w:br w:type="page"/>
+      </w:r>
+    </w:p>
+    <w:p>
+      <w:pPr>
+        <w:pStyle w:val="Heading1"/>
+      </w:pPr>
+      <w:r>
+        <w:lastRenderedPageBreak/>
+        <w:t>Production</w:t>
+      </w:r>
+      <w:bookmarkEnd w:id="14"/>
+    </w:p>
+    <w:p/>
+    <w:p>
+      <w:pPr>
+        <w:rPr>
+          <w:b/>
+        </w:rPr>
+      </w:pPr>
+      <w:r>
+        <w:t xml:space="preserve">To minify run </w:t>
+      </w:r>
+      <w:r>
+        <w:rPr>
+          <w:b/>
+        </w:rPr>
+        <w:t>$npm run production</w:t>
+      </w:r>
+      <w:r>
+        <w:rPr>
+          <w:b/>
+        </w:rPr>
+        <w:t>.</w:t>
+      </w:r>
+    </w:p>
+    <w:p>
+      <w:pPr>
+        <w:rPr>
+          <w:b/>
+        </w:rPr>
+      </w:pPr>
+    </w:p>
+    <w:p>
+      <w:pPr>
+        <w:pStyle w:val="Heading1"/>
+      </w:pPr>
+      <w:r>
+        <w:t>Troubleshooting Laravel</w:t>
+      </w:r>
+    </w:p>
+    <w:p/>
+    <w:p>
+      <w:r>
+        <w:t>Run</w:t>
+      </w:r>
+      <w:r>
+        <w:rPr>
+          <w:b/>
+        </w:rPr>
+        <w:t xml:space="preserve"> $composer dump-autoload </w:t>
+      </w:r>
+      <w:r>
+        <w:t>to clear Laravel cache</w:t>
+      </w:r>
+      <w:r>
+        <w:t>.</w:t>
+      </w:r>
+    </w:p>
+    <w:p/>
+    <w:p>
+      <w:pPr>
+        <w:pStyle w:val="Heading1"/>
+      </w:pPr>
+      <w:r>
+        <w:t>To Do</w:t>
+      </w:r>
+    </w:p>
+    <w:p/>
+    <w:p>
+      <w:r>
+        <w:t>Setup Forgot Password</w:t>
+      </w:r>
+      <w:bookmarkStart w:id="15" w:name="_GoBack"/>
+      <w:bookmarkEnd w:id="15"/>
+      <w:r>
+        <w:t>.</w:t>
+      </w:r>
+    </w:p>
+    <w:p/>
+    <w:p/>
+    <w:p/>
+    <w:p/>
+    <w:p/>
+    <w:p/>
+    <w:p/>
+    <w:p/>
+    <w:p/>
+    <w:p/>
     <w:p/>
     <w:sectPr>
       <w:pgSz w:w="11906" w:h="16838"/>
@@ -1810,6 +3606,30 @@
       <w:color w:val="365F91" w:themeColor="accent1" w:themeShade="BF"/>
       <w:sz w:val="28"/>
       <w:szCs w:val="28"/>
+    </w:rPr>
+  </w:style>
+  <w:style w:type="paragraph" w:styleId="Heading2">
+    <w:name w:val="heading 2"/>
+    <w:basedOn w:val="Normal"/>
+    <w:next w:val="Normal"/>
+    <w:link w:val="Heading2Char"/>
+    <w:uiPriority w:val="9"/>
+    <w:unhideWhenUsed/>
+    <w:qFormat/>
+    <w:rsid w:val="003601DA"/>
+    <w:pPr>
+      <w:keepNext/>
+      <w:keepLines/>
+      <w:spacing w:before="200" w:after="0"/>
+      <w:outlineLvl w:val="1"/>
+    </w:pPr>
+    <w:rPr>
+      <w:rFonts w:asciiTheme="majorHAnsi" w:eastAsiaTheme="majorEastAsia" w:hAnsiTheme="majorHAnsi" w:cstheme="majorBidi"/>
+      <w:b/>
+      <w:bCs/>
+      <w:color w:val="4F81BD" w:themeColor="accent1"/>
+      <w:sz w:val="26"/>
+      <w:szCs w:val="26"/>
     </w:rPr>
   </w:style>
   <w:style w:type="character" w:default="1" w:styleId="DefaultParagraphFont">
@@ -2049,6 +3869,82 @@
       <w:u w:val="single"/>
     </w:rPr>
   </w:style>
+  <w:style w:type="paragraph" w:styleId="HTMLPreformatted">
+    <w:name w:val="HTML Preformatted"/>
+    <w:basedOn w:val="Normal"/>
+    <w:link w:val="HTMLPreformattedChar"/>
+    <w:uiPriority w:val="99"/>
+    <w:semiHidden/>
+    <w:unhideWhenUsed/>
+    <w:rsid w:val="00261B51"/>
+    <w:pPr>
+      <w:tabs>
+        <w:tab w:val="left" w:pos="916"/>
+        <w:tab w:val="left" w:pos="1832"/>
+        <w:tab w:val="left" w:pos="2748"/>
+        <w:tab w:val="left" w:pos="3664"/>
+        <w:tab w:val="left" w:pos="4580"/>
+        <w:tab w:val="left" w:pos="5496"/>
+        <w:tab w:val="left" w:pos="6412"/>
+        <w:tab w:val="left" w:pos="7328"/>
+        <w:tab w:val="left" w:pos="8244"/>
+        <w:tab w:val="left" w:pos="9160"/>
+        <w:tab w:val="left" w:pos="10076"/>
+        <w:tab w:val="left" w:pos="10992"/>
+        <w:tab w:val="left" w:pos="11908"/>
+        <w:tab w:val="left" w:pos="12824"/>
+        <w:tab w:val="left" w:pos="13740"/>
+        <w:tab w:val="left" w:pos="14656"/>
+      </w:tabs>
+      <w:spacing w:after="0" w:line="240" w:lineRule="auto"/>
+      <w:jc w:val="left"/>
+    </w:pPr>
+    <w:rPr>
+      <w:rFonts w:ascii="Courier New" w:eastAsia="Times New Roman" w:hAnsi="Courier New" w:cs="Courier New"/>
+      <w:sz w:val="20"/>
+      <w:szCs w:val="20"/>
+      <w:lang w:eastAsia="en-AU"/>
+    </w:rPr>
+  </w:style>
+  <w:style w:type="character" w:customStyle="1" w:styleId="HTMLPreformattedChar">
+    <w:name w:val="HTML Preformatted Char"/>
+    <w:basedOn w:val="DefaultParagraphFont"/>
+    <w:link w:val="HTMLPreformatted"/>
+    <w:uiPriority w:val="99"/>
+    <w:semiHidden/>
+    <w:rsid w:val="00261B51"/>
+    <w:rPr>
+      <w:rFonts w:ascii="Courier New" w:eastAsia="Times New Roman" w:hAnsi="Courier New" w:cs="Courier New"/>
+      <w:sz w:val="20"/>
+      <w:szCs w:val="20"/>
+      <w:lang w:eastAsia="en-AU"/>
+    </w:rPr>
+  </w:style>
+  <w:style w:type="character" w:customStyle="1" w:styleId="user-select-contain">
+    <w:name w:val="user-select-contain"/>
+    <w:basedOn w:val="DefaultParagraphFont"/>
+    <w:rsid w:val="00261B51"/>
+  </w:style>
+  <w:style w:type="character" w:customStyle="1" w:styleId="js-git-clone-help-text">
+    <w:name w:val="js-git-clone-help-text"/>
+    <w:basedOn w:val="DefaultParagraphFont"/>
+    <w:rsid w:val="00261B51"/>
+  </w:style>
+  <w:style w:type="character" w:customStyle="1" w:styleId="Heading2Char">
+    <w:name w:val="Heading 2 Char"/>
+    <w:basedOn w:val="DefaultParagraphFont"/>
+    <w:link w:val="Heading2"/>
+    <w:uiPriority w:val="9"/>
+    <w:rsid w:val="003601DA"/>
+    <w:rPr>
+      <w:rFonts w:asciiTheme="majorHAnsi" w:eastAsiaTheme="majorEastAsia" w:hAnsiTheme="majorHAnsi" w:cstheme="majorBidi"/>
+      <w:b/>
+      <w:bCs/>
+      <w:color w:val="4F81BD" w:themeColor="accent1"/>
+      <w:sz w:val="26"/>
+      <w:szCs w:val="26"/>
+    </w:rPr>
+  </w:style>
 </w:styles>
 </file>
 
@@ -2240,6 +4136,30 @@
       <w:color w:val="365F91" w:themeColor="accent1" w:themeShade="BF"/>
       <w:sz w:val="28"/>
       <w:szCs w:val="28"/>
+    </w:rPr>
+  </w:style>
+  <w:style w:type="paragraph" w:styleId="Heading2">
+    <w:name w:val="heading 2"/>
+    <w:basedOn w:val="Normal"/>
+    <w:next w:val="Normal"/>
+    <w:link w:val="Heading2Char"/>
+    <w:uiPriority w:val="9"/>
+    <w:unhideWhenUsed/>
+    <w:qFormat/>
+    <w:rsid w:val="003601DA"/>
+    <w:pPr>
+      <w:keepNext/>
+      <w:keepLines/>
+      <w:spacing w:before="200" w:after="0"/>
+      <w:outlineLvl w:val="1"/>
+    </w:pPr>
+    <w:rPr>
+      <w:rFonts w:asciiTheme="majorHAnsi" w:eastAsiaTheme="majorEastAsia" w:hAnsiTheme="majorHAnsi" w:cstheme="majorBidi"/>
+      <w:b/>
+      <w:bCs/>
+      <w:color w:val="4F81BD" w:themeColor="accent1"/>
+      <w:sz w:val="26"/>
+      <w:szCs w:val="26"/>
     </w:rPr>
   </w:style>
   <w:style w:type="character" w:default="1" w:styleId="DefaultParagraphFont">
@@ -2477,6 +4397,82 @@
     <w:rPr>
       <w:color w:val="0000FF" w:themeColor="hyperlink"/>
       <w:u w:val="single"/>
+    </w:rPr>
+  </w:style>
+  <w:style w:type="paragraph" w:styleId="HTMLPreformatted">
+    <w:name w:val="HTML Preformatted"/>
+    <w:basedOn w:val="Normal"/>
+    <w:link w:val="HTMLPreformattedChar"/>
+    <w:uiPriority w:val="99"/>
+    <w:semiHidden/>
+    <w:unhideWhenUsed/>
+    <w:rsid w:val="00261B51"/>
+    <w:pPr>
+      <w:tabs>
+        <w:tab w:val="left" w:pos="916"/>
+        <w:tab w:val="left" w:pos="1832"/>
+        <w:tab w:val="left" w:pos="2748"/>
+        <w:tab w:val="left" w:pos="3664"/>
+        <w:tab w:val="left" w:pos="4580"/>
+        <w:tab w:val="left" w:pos="5496"/>
+        <w:tab w:val="left" w:pos="6412"/>
+        <w:tab w:val="left" w:pos="7328"/>
+        <w:tab w:val="left" w:pos="8244"/>
+        <w:tab w:val="left" w:pos="9160"/>
+        <w:tab w:val="left" w:pos="10076"/>
+        <w:tab w:val="left" w:pos="10992"/>
+        <w:tab w:val="left" w:pos="11908"/>
+        <w:tab w:val="left" w:pos="12824"/>
+        <w:tab w:val="left" w:pos="13740"/>
+        <w:tab w:val="left" w:pos="14656"/>
+      </w:tabs>
+      <w:spacing w:after="0" w:line="240" w:lineRule="auto"/>
+      <w:jc w:val="left"/>
+    </w:pPr>
+    <w:rPr>
+      <w:rFonts w:ascii="Courier New" w:eastAsia="Times New Roman" w:hAnsi="Courier New" w:cs="Courier New"/>
+      <w:sz w:val="20"/>
+      <w:szCs w:val="20"/>
+      <w:lang w:eastAsia="en-AU"/>
+    </w:rPr>
+  </w:style>
+  <w:style w:type="character" w:customStyle="1" w:styleId="HTMLPreformattedChar">
+    <w:name w:val="HTML Preformatted Char"/>
+    <w:basedOn w:val="DefaultParagraphFont"/>
+    <w:link w:val="HTMLPreformatted"/>
+    <w:uiPriority w:val="99"/>
+    <w:semiHidden/>
+    <w:rsid w:val="00261B51"/>
+    <w:rPr>
+      <w:rFonts w:ascii="Courier New" w:eastAsia="Times New Roman" w:hAnsi="Courier New" w:cs="Courier New"/>
+      <w:sz w:val="20"/>
+      <w:szCs w:val="20"/>
+      <w:lang w:eastAsia="en-AU"/>
+    </w:rPr>
+  </w:style>
+  <w:style w:type="character" w:customStyle="1" w:styleId="user-select-contain">
+    <w:name w:val="user-select-contain"/>
+    <w:basedOn w:val="DefaultParagraphFont"/>
+    <w:rsid w:val="00261B51"/>
+  </w:style>
+  <w:style w:type="character" w:customStyle="1" w:styleId="js-git-clone-help-text">
+    <w:name w:val="js-git-clone-help-text"/>
+    <w:basedOn w:val="DefaultParagraphFont"/>
+    <w:rsid w:val="00261B51"/>
+  </w:style>
+  <w:style w:type="character" w:customStyle="1" w:styleId="Heading2Char">
+    <w:name w:val="Heading 2 Char"/>
+    <w:basedOn w:val="DefaultParagraphFont"/>
+    <w:link w:val="Heading2"/>
+    <w:uiPriority w:val="9"/>
+    <w:rsid w:val="003601DA"/>
+    <w:rPr>
+      <w:rFonts w:asciiTheme="majorHAnsi" w:eastAsiaTheme="majorEastAsia" w:hAnsiTheme="majorHAnsi" w:cstheme="majorBidi"/>
+      <w:b/>
+      <w:bCs/>
+      <w:color w:val="4F81BD" w:themeColor="accent1"/>
+      <w:sz w:val="26"/>
+      <w:szCs w:val="26"/>
     </w:rPr>
   </w:style>
 </w:styles>
@@ -2772,7 +4768,7 @@
 </file>
 
 <file path=customXml/itemProps1.xml><?xml version="1.0" encoding="utf-8"?>
-<ds:datastoreItem xmlns:ds="http://schemas.openxmlformats.org/officeDocument/2006/customXml" ds:itemID="{FFCA2D62-6BE8-4EAC-9D3F-5294B10080BA}">
+<ds:datastoreItem xmlns:ds="http://schemas.openxmlformats.org/officeDocument/2006/customXml" ds:itemID="{0E631E34-044D-4903-9C8A-8D01BA58E5FF}">
   <ds:schemaRefs>
     <ds:schemaRef ds:uri="http://schemas.openxmlformats.org/officeDocument/2006/bibliography"/>
   </ds:schemaRefs>

</xml_diff>